<commit_message>
Kleine aanpassing agenda woensdag 2-12
</commit_message>
<xml_diff>
--- a/Agenda's en notulen/Agenda Woensdag 02-12.docx
+++ b/Agenda's en notulen/Agenda Woensdag 02-12.docx
@@ -47,26 +47,37 @@
         <w:rPr>
           <w:lang w:val="nl-NL"/>
         </w:rPr>
-        <w:t>NN1-D08.0</w:t>
-      </w:r>
-      <w:r>
-        <w:rPr>
-          <w:lang w:val="nl-NL"/>
-        </w:rPr>
-        <w:t>8</w:t>
+        <w:t>NN1-D06.15</w:t>
       </w:r>
       <w:r>
         <w:rPr>
           <w:lang w:val="nl-NL"/>
         </w:rPr>
         <w:br/>
-        <w:t>25</w:t>
-      </w:r>
-      <w:r>
-        <w:rPr>
-          <w:lang w:val="nl-NL"/>
-        </w:rPr>
-        <w:t>-11-2015</w:t>
+      </w:r>
+      <w:r>
+        <w:rPr>
+          <w:lang w:val="nl-NL"/>
+        </w:rPr>
+        <w:t>02</w:t>
+      </w:r>
+      <w:r>
+        <w:rPr>
+          <w:lang w:val="nl-NL"/>
+        </w:rPr>
+        <w:t>-1</w:t>
+      </w:r>
+      <w:r>
+        <w:rPr>
+          <w:lang w:val="nl-NL"/>
+        </w:rPr>
+        <w:t>2</w:t>
+      </w:r>
+      <w:r>
+        <w:rPr>
+          <w:lang w:val="nl-NL"/>
+        </w:rPr>
+        <w:t>-2015</w:t>
       </w:r>
     </w:p>
     <w:p>
@@ -94,6 +105,8 @@
         </w:rPr>
         <w:t>:35</w:t>
       </w:r>
+      <w:bookmarkStart w:id="0" w:name="_GoBack"/>
+      <w:bookmarkEnd w:id="0"/>
     </w:p>
     <w:p>
       <w:pPr>
@@ -352,8 +365,6 @@
         </w:rPr>
         <w:t>//Hebben jullie nog punten?</w:t>
       </w:r>
-      <w:bookmarkStart w:id="0" w:name="_GoBack"/>
-      <w:bookmarkEnd w:id="0"/>
     </w:p>
     <w:p>
       <w:pPr>

</xml_diff>